<commit_message>
Updated my section on Sprint
</commit_message>
<xml_diff>
--- a/Sprints/Week 5  - SPRINT CYCLE.docx
+++ b/Sprints/Week 5  - SPRINT CYCLE.docx
@@ -5,25 +5,59 @@
     <w:p>
       <w:pPr>
         <w:pStyle w:val="Title"/>
-      </w:pPr>
-      <w:r>
+        <w:rPr>
+          <w:lang w:val="en-IE"/>
+        </w:rPr>
+      </w:pPr>
+      <w:r>
+        <w:rPr>
+          <w:lang w:val="en-IE"/>
+        </w:rPr>
         <w:t>SPRINT CYCLE</w:t>
       </w:r>
     </w:p>
     <w:p>
-      <w:r>
+      <w:pPr>
+        <w:rPr>
+          <w:lang w:val="en-IE"/>
+        </w:rPr>
+      </w:pPr>
+      <w:r>
+        <w:rPr>
+          <w:lang w:val="en-IE"/>
+        </w:rPr>
         <w:t>Group Name:</w:t>
       </w:r>
       <w:r>
+        <w:rPr>
+          <w:lang w:val="en-IE"/>
+        </w:rPr>
         <w:t xml:space="preserve"> Group A</w:t>
       </w:r>
     </w:p>
-    <w:p/>
-    <w:p>
-      <w:r>
+    <w:p>
+      <w:pPr>
+        <w:rPr>
+          <w:lang w:val="en-IE"/>
+        </w:rPr>
+      </w:pPr>
+    </w:p>
+    <w:p>
+      <w:pPr>
+        <w:rPr>
+          <w:lang w:val="en-IE"/>
+        </w:rPr>
+      </w:pPr>
+      <w:r>
+        <w:rPr>
+          <w:lang w:val="en-IE"/>
+        </w:rPr>
         <w:t>Group Members</w:t>
       </w:r>
       <w:r>
+        <w:rPr>
+          <w:lang w:val="en-IE"/>
+        </w:rPr>
         <w:t>:</w:t>
       </w:r>
     </w:p>
@@ -34,19 +68,34 @@
           <w:ilvl w:val="0"/>
           <w:numId w:val="1"/>
         </w:numPr>
+        <w:rPr>
+          <w:lang w:val="en-IE"/>
+        </w:rPr>
       </w:pPr>
       <w:proofErr w:type="spellStart"/>
       <w:r>
+        <w:rPr>
+          <w:lang w:val="en-IE"/>
+        </w:rPr>
         <w:t>Chaman</w:t>
       </w:r>
       <w:proofErr w:type="spellEnd"/>
       <w:r>
+        <w:rPr>
+          <w:lang w:val="en-IE"/>
+        </w:rPr>
         <w:t xml:space="preserve"> Ali</w:t>
       </w:r>
       <w:r>
+        <w:rPr>
+          <w:lang w:val="en-IE"/>
+        </w:rPr>
         <w:tab/>
       </w:r>
       <w:r>
+        <w:rPr>
+          <w:lang w:val="en-IE"/>
+        </w:rPr>
         <w:tab/>
         <w:t>15016005</w:t>
       </w:r>
@@ -58,24 +107,42 @@
           <w:ilvl w:val="0"/>
           <w:numId w:val="1"/>
         </w:numPr>
+        <w:rPr>
+          <w:lang w:val="en-IE"/>
+        </w:rPr>
       </w:pPr>
       <w:proofErr w:type="spellStart"/>
       <w:r>
+        <w:rPr>
+          <w:lang w:val="en-IE"/>
+        </w:rPr>
         <w:t>Chenlei</w:t>
       </w:r>
       <w:proofErr w:type="spellEnd"/>
       <w:r>
+        <w:rPr>
+          <w:lang w:val="en-IE"/>
+        </w:rPr>
         <w:t xml:space="preserve"> </w:t>
       </w:r>
       <w:proofErr w:type="spellStart"/>
       <w:r>
+        <w:rPr>
+          <w:lang w:val="en-IE"/>
+        </w:rPr>
         <w:t>Jie</w:t>
       </w:r>
       <w:proofErr w:type="spellEnd"/>
       <w:r>
+        <w:rPr>
+          <w:lang w:val="en-IE"/>
+        </w:rPr>
         <w:tab/>
       </w:r>
       <w:r>
+        <w:rPr>
+          <w:lang w:val="en-IE"/>
+        </w:rPr>
         <w:tab/>
         <w:t>01318877</w:t>
       </w:r>
@@ -87,14 +154,26 @@
           <w:ilvl w:val="0"/>
           <w:numId w:val="1"/>
         </w:numPr>
-      </w:pPr>
-      <w:r>
+        <w:rPr>
+          <w:lang w:val="en-IE"/>
+        </w:rPr>
+      </w:pPr>
+      <w:r>
+        <w:rPr>
+          <w:lang w:val="en-IE"/>
+        </w:rPr>
         <w:t>Keith Feeney</w:t>
       </w:r>
       <w:r>
+        <w:rPr>
+          <w:lang w:val="en-IE"/>
+        </w:rPr>
         <w:tab/>
       </w:r>
       <w:r>
+        <w:rPr>
+          <w:lang w:val="en-IE"/>
+        </w:rPr>
         <w:tab/>
         <w:t>15015556</w:t>
       </w:r>
@@ -106,16 +185,28 @@
           <w:ilvl w:val="0"/>
           <w:numId w:val="1"/>
         </w:numPr>
+        <w:rPr>
+          <w:lang w:val="en-IE"/>
+        </w:rPr>
       </w:pPr>
       <w:proofErr w:type="spellStart"/>
       <w:r>
+        <w:rPr>
+          <w:lang w:val="en-IE"/>
+        </w:rPr>
         <w:t>Surendra</w:t>
       </w:r>
       <w:proofErr w:type="spellEnd"/>
       <w:r>
+        <w:rPr>
+          <w:lang w:val="en-IE"/>
+        </w:rPr>
         <w:t xml:space="preserve"> Dura</w:t>
       </w:r>
       <w:r>
+        <w:rPr>
+          <w:lang w:val="en-IE"/>
+        </w:rPr>
         <w:tab/>
         <w:t>15007669</w:t>
       </w:r>
@@ -123,39 +214,74 @@
     <w:p>
       <w:pPr>
         <w:pStyle w:val="ListParagraph"/>
-      </w:pPr>
-    </w:p>
-    <w:p>
-      <w:r>
+        <w:rPr>
+          <w:lang w:val="en-IE"/>
+        </w:rPr>
+      </w:pPr>
+    </w:p>
+    <w:p>
+      <w:pPr>
+        <w:rPr>
+          <w:lang w:val="en-IE"/>
+        </w:rPr>
+      </w:pPr>
+      <w:r>
+        <w:rPr>
+          <w:lang w:val="en-IE"/>
+        </w:rPr>
         <w:t>Date of Cycle:</w:t>
       </w:r>
       <w:r>
+        <w:rPr>
+          <w:lang w:val="en-IE"/>
+        </w:rPr>
         <w:t xml:space="preserve"> </w:t>
       </w:r>
       <w:r>
+        <w:rPr>
+          <w:lang w:val="en-IE"/>
+        </w:rPr>
         <w:t>28 May 2017 (Week 5</w:t>
       </w:r>
       <w:r>
+        <w:rPr>
+          <w:lang w:val="en-IE"/>
+        </w:rPr>
         <w:t>)</w:t>
       </w:r>
     </w:p>
     <w:p>
       <w:pPr>
         <w:jc w:val="both"/>
-      </w:pPr>
-    </w:p>
-    <w:p>
-      <w:pPr>
-        <w:jc w:val="both"/>
-      </w:pPr>
-      <w:r>
+        <w:rPr>
+          <w:lang w:val="en-IE"/>
+        </w:rPr>
+      </w:pPr>
+    </w:p>
+    <w:p>
+      <w:pPr>
+        <w:jc w:val="both"/>
+        <w:rPr>
+          <w:lang w:val="en-IE"/>
+        </w:rPr>
+      </w:pPr>
+      <w:r>
+        <w:rPr>
+          <w:lang w:val="en-IE"/>
+        </w:rPr>
         <w:t>Product Owner:</w:t>
       </w:r>
       <w:r>
+        <w:rPr>
+          <w:lang w:val="en-IE"/>
+        </w:rPr>
         <w:t xml:space="preserve"> </w:t>
       </w:r>
       <w:proofErr w:type="spellStart"/>
       <w:r>
+        <w:rPr>
+          <w:lang w:val="en-IE"/>
+        </w:rPr>
         <w:t>Chenlei</w:t>
       </w:r>
       <w:proofErr w:type="spellEnd"/>
@@ -163,55 +289,92 @@
     <w:p>
       <w:pPr>
         <w:jc w:val="both"/>
-      </w:pPr>
-      <w:r>
+        <w:rPr>
+          <w:lang w:val="en-IE"/>
+        </w:rPr>
+      </w:pPr>
+      <w:r>
+        <w:rPr>
+          <w:lang w:val="en-IE"/>
+        </w:rPr>
         <w:t>Scrum Master</w:t>
       </w:r>
       <w:r>
+        <w:rPr>
+          <w:lang w:val="en-IE"/>
+        </w:rPr>
         <w:t>:</w:t>
       </w:r>
       <w:r>
+        <w:rPr>
+          <w:lang w:val="en-IE"/>
+        </w:rPr>
         <w:t xml:space="preserve"> Ali</w:t>
       </w:r>
     </w:p>
     <w:p>
       <w:pPr>
         <w:jc w:val="both"/>
-      </w:pPr>
-      <w:r>
+        <w:rPr>
+          <w:lang w:val="en-IE"/>
+        </w:rPr>
+      </w:pPr>
+      <w:r>
+        <w:rPr>
+          <w:lang w:val="en-IE"/>
+        </w:rPr>
         <w:t xml:space="preserve">Team: </w:t>
       </w:r>
       <w:proofErr w:type="spellStart"/>
       <w:r>
+        <w:rPr>
+          <w:lang w:val="en-IE"/>
+        </w:rPr>
         <w:t>Surendra</w:t>
       </w:r>
       <w:proofErr w:type="spellEnd"/>
       <w:r>
+        <w:rPr>
+          <w:lang w:val="en-IE"/>
+        </w:rPr>
         <w:t>, Keith</w:t>
       </w:r>
     </w:p>
     <w:p>
       <w:pPr>
         <w:jc w:val="both"/>
+        <w:rPr>
+          <w:lang w:val="en-IE"/>
+        </w:rPr>
       </w:pPr>
     </w:p>
     <w:p>
       <w:pPr>
         <w:pStyle w:val="Heading1"/>
         <w:jc w:val="both"/>
-      </w:pPr>
-      <w:r>
+        <w:rPr>
+          <w:lang w:val="en-IE"/>
+        </w:rPr>
+      </w:pPr>
+      <w:r>
+        <w:rPr>
+          <w:lang w:val="en-IE"/>
+        </w:rPr>
         <w:t>Evaluation</w:t>
       </w:r>
     </w:p>
     <w:p>
       <w:pPr>
         <w:jc w:val="both"/>
+        <w:rPr>
+          <w:lang w:val="en-IE"/>
+        </w:rPr>
       </w:pPr>
       <w:proofErr w:type="spellStart"/>
       <w:r>
         <w:rPr>
           <w:b/>
+          <w:lang w:val="en-IE"/>
         </w:rPr>
         <w:t>Chenlei</w:t>
       </w:r>
@@ -219,96 +382,149 @@
       <w:r>
         <w:rPr>
           <w:b/>
+          <w:lang w:val="en-IE"/>
         </w:rPr>
         <w:t>:</w:t>
       </w:r>
       <w:r>
+        <w:rPr>
+          <w:lang w:val="en-IE"/>
+        </w:rPr>
         <w:t xml:space="preserve"> Wasn’t familiar with Cloud 9. Created account and tested small bit of code to see how it all worked. Tried using </w:t>
       </w:r>
       <w:proofErr w:type="spellStart"/>
       <w:r>
+        <w:rPr>
+          <w:lang w:val="en-IE"/>
+        </w:rPr>
         <w:t>phpMyAdmin</w:t>
       </w:r>
       <w:proofErr w:type="spellEnd"/>
       <w:r>
+        <w:rPr>
+          <w:lang w:val="en-IE"/>
+        </w:rPr>
         <w:t xml:space="preserve"> but having issues. Created form and PHP coding. Tried to connect them together, currently not working. Will consult with team on Monday to discuss resolution. </w:t>
       </w:r>
     </w:p>
     <w:p>
       <w:pPr>
         <w:jc w:val="both"/>
-      </w:pPr>
-    </w:p>
-    <w:p>
-      <w:pPr>
-        <w:jc w:val="both"/>
+        <w:rPr>
+          <w:lang w:val="en-IE"/>
+        </w:rPr>
+      </w:pPr>
+    </w:p>
+    <w:p>
+      <w:pPr>
+        <w:jc w:val="both"/>
+        <w:rPr>
+          <w:lang w:val="en-IE"/>
+        </w:rPr>
       </w:pPr>
       <w:r>
         <w:rPr>
           <w:b/>
+          <w:lang w:val="en-IE"/>
         </w:rPr>
         <w:t>Keith:</w:t>
       </w:r>
       <w:r>
+        <w:rPr>
+          <w:lang w:val="en-IE"/>
+        </w:rPr>
         <w:t xml:space="preserve"> Used Cloud 9 before. Jumped straight in. Created Customer registration in User-</w:t>
       </w:r>
       <w:proofErr w:type="spellStart"/>
       <w:r>
+        <w:rPr>
+          <w:lang w:val="en-IE"/>
+        </w:rPr>
         <w:t>Reg</w:t>
       </w:r>
       <w:proofErr w:type="spellEnd"/>
       <w:r>
+        <w:rPr>
+          <w:lang w:val="en-IE"/>
+        </w:rPr>
         <w:t xml:space="preserve">-Login. Created MySQL database, a form and Form validation to avoid SQL injections. Created error page. Linked PHP to form. Thought it would be a good idea to have email verification. Created a </w:t>
       </w:r>
       <w:proofErr w:type="spellStart"/>
       <w:r>
+        <w:rPr>
+          <w:lang w:val="en-IE"/>
+        </w:rPr>
         <w:t>create_password.php</w:t>
       </w:r>
       <w:proofErr w:type="spellEnd"/>
       <w:r>
+        <w:rPr>
+          <w:lang w:val="en-IE"/>
+        </w:rPr>
         <w:t xml:space="preserve"> page where the link in the email would go. Have started on it. </w:t>
       </w:r>
     </w:p>
     <w:p>
       <w:pPr>
         <w:jc w:val="both"/>
-      </w:pPr>
-    </w:p>
-    <w:p>
-      <w:pPr>
-        <w:jc w:val="both"/>
+        <w:rPr>
+          <w:lang w:val="en-IE"/>
+        </w:rPr>
+      </w:pPr>
+    </w:p>
+    <w:p>
+      <w:pPr>
+        <w:jc w:val="both"/>
+        <w:rPr>
+          <w:lang w:val="en-IE"/>
+        </w:rPr>
       </w:pPr>
       <w:r>
         <w:rPr>
           <w:b/>
+          <w:lang w:val="en-IE"/>
         </w:rPr>
         <w:t>Ali:</w:t>
       </w:r>
       <w:r>
-        <w:t xml:space="preserve"> Haven’t idea of cloud 9 before that’s why spend some time to research and watch some videos to start and run the code. Created few lines of code to see if its working as I researched as a separate part from the project to test cloud 9 platform. Have </w:t>
-      </w:r>
-      <w:proofErr w:type="gramStart"/>
-      <w:r>
-        <w:t>a</w:t>
-      </w:r>
-      <w:proofErr w:type="gramEnd"/>
-      <w:r>
+        <w:rPr>
+          <w:lang w:val="en-IE"/>
+        </w:rPr>
+        <w:t xml:space="preserve"> Haven’t idea of cloud 9 before that’s why spend some time to research and watch some videos to start and run the code. Created few lines of code to see if its working as I researched as a separate part from the project to test cloud 9 platform. Have a</w:t>
+      </w:r>
+      <w:r>
+        <w:rPr>
+          <w:lang w:val="en-IE"/>
+        </w:rPr>
+        <w:t>n</w:t>
+      </w:r>
+      <w:r>
+        <w:rPr>
+          <w:lang w:val="en-IE"/>
+        </w:rPr>
         <w:t xml:space="preserve"> understanding about it and will try to work on main file from tonight. </w:t>
       </w:r>
     </w:p>
     <w:p>
       <w:pPr>
         <w:jc w:val="both"/>
-      </w:pPr>
-    </w:p>
-    <w:p>
-      <w:pPr>
-        <w:jc w:val="both"/>
+        <w:rPr>
+          <w:lang w:val="en-IE"/>
+        </w:rPr>
+      </w:pPr>
+    </w:p>
+    <w:p>
+      <w:pPr>
+        <w:jc w:val="both"/>
+        <w:rPr>
+          <w:lang w:val="en-IE"/>
+        </w:rPr>
       </w:pPr>
       <w:proofErr w:type="spellStart"/>
       <w:r>
         <w:rPr>
           <w:b/>
+          <w:lang w:val="en-IE"/>
         </w:rPr>
         <w:t>Surendra</w:t>
       </w:r>
@@ -316,18 +532,28 @@
       <w:r>
         <w:rPr>
           <w:b/>
+          <w:lang w:val="en-IE"/>
         </w:rPr>
         <w:t>:</w:t>
       </w:r>
       <w:r>
+        <w:rPr>
+          <w:lang w:val="en-IE"/>
+        </w:rPr>
         <w:t xml:space="preserve"> Used Cloud 9 from 3 years so did not have issue to used it. Then, started to working the admin main page on the cloud 9 environment with using bootstrap.</w:t>
       </w:r>
     </w:p>
     <w:p>
       <w:pPr>
         <w:jc w:val="both"/>
-      </w:pPr>
-      <w:r>
+        <w:rPr>
+          <w:lang w:val="en-IE"/>
+        </w:rPr>
+      </w:pPr>
+      <w:r>
+        <w:rPr>
+          <w:lang w:val="en-IE"/>
+        </w:rPr>
         <w:t>Working on that page and their database stuff so might be finish that page in next sprint cycle.</w:t>
       </w:r>
     </w:p>
@@ -335,16 +561,28 @@
       <w:pPr>
         <w:pStyle w:val="Heading1"/>
         <w:jc w:val="both"/>
-      </w:pPr>
-      <w:r>
+        <w:rPr>
+          <w:lang w:val="en-IE"/>
+        </w:rPr>
+      </w:pPr>
+      <w:r>
+        <w:rPr>
+          <w:lang w:val="en-IE"/>
+        </w:rPr>
         <w:t>Product Backlog</w:t>
       </w:r>
     </w:p>
     <w:p>
       <w:pPr>
         <w:jc w:val="both"/>
-      </w:pPr>
-      <w:r>
+        <w:rPr>
+          <w:lang w:val="en-IE"/>
+        </w:rPr>
+      </w:pPr>
+      <w:r>
+        <w:rPr>
+          <w:lang w:val="en-IE"/>
+        </w:rPr>
         <w:t>These are the following tasks that need to be completed this week:</w:t>
       </w:r>
     </w:p>
@@ -356,12 +594,15 @@
           <w:numId w:val="2"/>
         </w:numPr>
         <w:jc w:val="both"/>
-      </w:pPr>
-      <w:r>
-        <w:t>Customer-Search – Sprint 2</w:t>
-      </w:r>
-      <w:r>
-        <w:t xml:space="preserve"> of 5 </w:t>
+        <w:rPr>
+          <w:lang w:val="en-IE"/>
+        </w:rPr>
+      </w:pPr>
+      <w:r>
+        <w:rPr>
+          <w:lang w:val="en-IE"/>
+        </w:rPr>
+        <w:t xml:space="preserve">Customer-Search – Sprint 2 of 5 </w:t>
       </w:r>
     </w:p>
     <w:p>
@@ -372,12 +613,15 @@
           <w:numId w:val="2"/>
         </w:numPr>
         <w:jc w:val="both"/>
-      </w:pPr>
-      <w:r>
-        <w:t>Company-Add -  Sprint 2</w:t>
-      </w:r>
-      <w:r>
-        <w:t xml:space="preserve"> of 3</w:t>
+        <w:rPr>
+          <w:lang w:val="en-IE"/>
+        </w:rPr>
+      </w:pPr>
+      <w:r>
+        <w:rPr>
+          <w:lang w:val="en-IE"/>
+        </w:rPr>
+        <w:t>Company-Add -  Sprint 2 of 3</w:t>
       </w:r>
     </w:p>
     <w:p>
@@ -388,20 +632,29 @@
           <w:numId w:val="2"/>
         </w:numPr>
         <w:jc w:val="both"/>
-      </w:pPr>
-      <w:r>
+        <w:rPr>
+          <w:lang w:val="en-IE"/>
+        </w:rPr>
+      </w:pPr>
+      <w:r>
+        <w:rPr>
+          <w:lang w:val="en-IE"/>
+        </w:rPr>
         <w:t>User-</w:t>
       </w:r>
       <w:proofErr w:type="spellStart"/>
       <w:r>
+        <w:rPr>
+          <w:lang w:val="en-IE"/>
+        </w:rPr>
         <w:t>Reg</w:t>
       </w:r>
       <w:proofErr w:type="spellEnd"/>
       <w:r>
-        <w:t>/Login – Sprint 2</w:t>
-      </w:r>
-      <w:r>
-        <w:t xml:space="preserve"> of 3</w:t>
+        <w:rPr>
+          <w:lang w:val="en-IE"/>
+        </w:rPr>
+        <w:t>/Login – Sprint 2 of 3</w:t>
       </w:r>
     </w:p>
     <w:p>
@@ -412,181 +665,437 @@
           <w:numId w:val="2"/>
         </w:numPr>
         <w:jc w:val="both"/>
-      </w:pPr>
-      <w:r>
+        <w:rPr>
+          <w:lang w:val="en-IE"/>
+        </w:rPr>
+      </w:pPr>
+      <w:r>
+        <w:rPr>
+          <w:lang w:val="en-IE"/>
+        </w:rPr>
         <w:lastRenderedPageBreak/>
-        <w:t>Admin-Main – Sprint 2</w:t>
-      </w:r>
-      <w:r>
-        <w:t xml:space="preserve"> of 2</w:t>
+        <w:t>Admin-Main – Sprint 2 of 2</w:t>
       </w:r>
     </w:p>
     <w:p>
       <w:pPr>
         <w:pStyle w:val="Heading1"/>
         <w:jc w:val="both"/>
-      </w:pPr>
-      <w:r>
+        <w:rPr>
+          <w:lang w:val="en-IE"/>
+        </w:rPr>
+      </w:pPr>
+      <w:r>
+        <w:rPr>
+          <w:lang w:val="en-IE"/>
+        </w:rPr>
         <w:t>Selection Phase</w:t>
       </w:r>
     </w:p>
     <w:p>
       <w:pPr>
         <w:jc w:val="both"/>
-      </w:pPr>
-      <w:r>
+        <w:rPr>
+          <w:lang w:val="en-IE"/>
+        </w:rPr>
+      </w:pPr>
+      <w:r>
+        <w:rPr>
+          <w:lang w:val="en-IE"/>
+        </w:rPr>
         <w:t xml:space="preserve">The group is choosing Customer-Search because this is the basic premise and foundations of the project. </w:t>
       </w:r>
     </w:p>
     <w:p>
       <w:pPr>
         <w:jc w:val="both"/>
-      </w:pPr>
-    </w:p>
-    <w:p>
-      <w:pPr>
-        <w:jc w:val="both"/>
-      </w:pPr>
-      <w:r>
+        <w:rPr>
+          <w:lang w:val="en-IE"/>
+        </w:rPr>
+      </w:pPr>
+    </w:p>
+    <w:p>
+      <w:pPr>
+        <w:jc w:val="both"/>
+        <w:rPr>
+          <w:lang w:val="en-IE"/>
+        </w:rPr>
+      </w:pPr>
+      <w:r>
+        <w:rPr>
+          <w:lang w:val="en-IE"/>
+        </w:rPr>
         <w:t>The group is choosing Company-Add because without this, there would be no way for information, resources, etc. to be applied on the product, and there would be no purpose to the product</w:t>
       </w:r>
     </w:p>
     <w:p>
       <w:pPr>
         <w:jc w:val="both"/>
-      </w:pPr>
-    </w:p>
-    <w:p>
-      <w:pPr>
-        <w:jc w:val="both"/>
-      </w:pPr>
-      <w:r>
+        <w:rPr>
+          <w:lang w:val="en-IE"/>
+        </w:rPr>
+      </w:pPr>
+    </w:p>
+    <w:p>
+      <w:pPr>
+        <w:jc w:val="both"/>
+        <w:rPr>
+          <w:lang w:val="en-IE"/>
+        </w:rPr>
+      </w:pPr>
+      <w:r>
+        <w:rPr>
+          <w:lang w:val="en-IE"/>
+        </w:rPr>
         <w:t>The group is selecting User-</w:t>
       </w:r>
       <w:proofErr w:type="spellStart"/>
       <w:r>
+        <w:rPr>
+          <w:lang w:val="en-IE"/>
+        </w:rPr>
         <w:t>Reg</w:t>
       </w:r>
       <w:proofErr w:type="spellEnd"/>
       <w:r>
+        <w:rPr>
+          <w:lang w:val="en-IE"/>
+        </w:rPr>
         <w:t>/Login to allow access to the websites and to have the purpose of a personalized area for the User (whether Company or Customer)</w:t>
       </w:r>
     </w:p>
     <w:p>
       <w:pPr>
         <w:jc w:val="both"/>
-      </w:pPr>
-    </w:p>
-    <w:p>
-      <w:pPr>
-        <w:jc w:val="both"/>
-      </w:pPr>
-      <w:r>
+        <w:rPr>
+          <w:lang w:val="en-IE"/>
+        </w:rPr>
+      </w:pPr>
+    </w:p>
+    <w:p>
+      <w:pPr>
+        <w:jc w:val="both"/>
+        <w:rPr>
+          <w:lang w:val="en-IE"/>
+        </w:rPr>
+      </w:pPr>
+      <w:r>
+        <w:rPr>
+          <w:lang w:val="en-IE"/>
+        </w:rPr>
         <w:t xml:space="preserve">The group is choosing Admin-Main to control the website, to ensure redundancy isn’t an issue. There could be a possibility for the Admin to create backups as well. This is not currently as aspect of this Sprint though. </w:t>
+      </w:r>
+    </w:p>
+    <w:p>
+      <w:pPr>
+        <w:pStyle w:val="Heading1"/>
+        <w:rPr>
+          <w:u w:val="double"/>
+          <w:lang w:val="en-IE"/>
+        </w:rPr>
+      </w:pPr>
+      <w:r>
+        <w:rPr>
+          <w:u w:val="double"/>
+          <w:lang w:val="en-IE"/>
+        </w:rPr>
+        <w:t>End of week – Who did what and Progression:</w:t>
+      </w:r>
+    </w:p>
+    <w:p>
+      <w:pPr>
+        <w:jc w:val="both"/>
+        <w:rPr>
+          <w:lang w:val="en-IE"/>
+        </w:rPr>
+      </w:pPr>
+    </w:p>
+    <w:p>
+      <w:pPr>
+        <w:rPr>
+          <w:lang w:val="en-IE"/>
+        </w:rPr>
+      </w:pPr>
+      <w:proofErr w:type="spellStart"/>
+      <w:r>
+        <w:rPr>
+          <w:b/>
+          <w:lang w:val="en-IE"/>
+        </w:rPr>
+        <w:t>Chenlei</w:t>
+      </w:r>
+      <w:proofErr w:type="spellEnd"/>
+      <w:r>
+        <w:rPr>
+          <w:b/>
+          <w:lang w:val="en-IE"/>
+        </w:rPr>
+        <w:t>:</w:t>
+      </w:r>
+      <w:r>
+        <w:rPr>
+          <w:lang w:val="en-IE"/>
+        </w:rPr>
+        <w:t xml:space="preserve"> </w:t>
+      </w:r>
+    </w:p>
+    <w:p>
+      <w:pPr>
+        <w:rPr>
+          <w:lang w:val="en-IE"/>
+        </w:rPr>
+      </w:pPr>
+    </w:p>
+    <w:p>
+      <w:pPr>
+        <w:tabs>
+          <w:tab w:val="left" w:pos="5460"/>
+        </w:tabs>
+        <w:rPr>
+          <w:lang w:val="en-IE"/>
+        </w:rPr>
+      </w:pPr>
+      <w:r>
+        <w:rPr>
+          <w:b/>
+          <w:lang w:val="en-IE"/>
+        </w:rPr>
+        <w:t>Keith:</w:t>
+      </w:r>
+      <w:r>
+        <w:rPr>
+          <w:lang w:val="en-IE"/>
+        </w:rPr>
+        <w:t xml:space="preserve"> </w:t>
+      </w:r>
+      <w:r>
+        <w:rPr>
+          <w:lang w:val="en-IE"/>
+        </w:rPr>
+        <w:t xml:space="preserve">Worked on </w:t>
+      </w:r>
+      <w:proofErr w:type="spellStart"/>
+      <w:r>
+        <w:rPr>
+          <w:lang w:val="en-IE"/>
+        </w:rPr>
+        <w:t>create_password.php</w:t>
+      </w:r>
+      <w:proofErr w:type="spellEnd"/>
+      <w:r>
+        <w:rPr>
+          <w:lang w:val="en-IE"/>
+        </w:rPr>
+        <w:t>. The original idea was for the user to get an email link to where they could then activate their account and t</w:t>
+      </w:r>
+      <w:r>
+        <w:rPr>
+          <w:lang w:val="en-IE"/>
+        </w:rPr>
+        <w:t xml:space="preserve">he link would bring them to </w:t>
+      </w:r>
+      <w:proofErr w:type="spellStart"/>
+      <w:r>
+        <w:rPr>
+          <w:lang w:val="en-IE"/>
+        </w:rPr>
+        <w:t>create_password.php</w:t>
+      </w:r>
+      <w:proofErr w:type="spellEnd"/>
+      <w:r>
+        <w:rPr>
+          <w:lang w:val="en-IE"/>
+        </w:rPr>
+        <w:t xml:space="preserve">. It became really messy. I discovered there is AES_ENCRYPT </w:t>
+      </w:r>
+      <w:r>
+        <w:rPr>
+          <w:lang w:val="en-IE"/>
+        </w:rPr>
+        <w:t xml:space="preserve">in MySQL, </w:t>
+      </w:r>
+      <w:r>
+        <w:rPr>
+          <w:lang w:val="en-IE"/>
+        </w:rPr>
+        <w:t>so the password entered would be encrypted straight away</w:t>
+      </w:r>
+      <w:r>
+        <w:rPr>
+          <w:lang w:val="en-IE"/>
+        </w:rPr>
+        <w:t xml:space="preserve"> when being put into the database</w:t>
+      </w:r>
+      <w:r>
+        <w:rPr>
+          <w:lang w:val="en-IE"/>
+        </w:rPr>
+        <w:t xml:space="preserve">. Decided to use that on the (create) </w:t>
+      </w:r>
+      <w:proofErr w:type="spellStart"/>
+      <w:r>
+        <w:rPr>
+          <w:lang w:val="en-IE"/>
+        </w:rPr>
+        <w:t>customer.php</w:t>
+      </w:r>
+      <w:proofErr w:type="spellEnd"/>
+      <w:r>
+        <w:rPr>
+          <w:lang w:val="en-IE"/>
+        </w:rPr>
+        <w:t xml:space="preserve"> (account) page. Converted the </w:t>
+      </w:r>
+      <w:proofErr w:type="spellStart"/>
+      <w:r>
+        <w:rPr>
+          <w:lang w:val="en-IE"/>
+        </w:rPr>
+        <w:t>create_password.php</w:t>
+      </w:r>
+      <w:proofErr w:type="spellEnd"/>
+      <w:r>
+        <w:rPr>
+          <w:lang w:val="en-IE"/>
+        </w:rPr>
+        <w:t xml:space="preserve"> page into a login page, but having difficulty with the AES_ENCRYPT/AES_DECRYPT to verify the entered password. </w:t>
+      </w:r>
+      <w:r>
+        <w:rPr>
+          <w:lang w:val="en-IE"/>
+        </w:rPr>
+        <w:br/>
+      </w:r>
+      <w:r>
+        <w:rPr>
+          <w:lang w:val="en-IE"/>
+        </w:rPr>
+        <w:br/>
+        <w:t xml:space="preserve">Also censored the first 6 numbers on a person’s phone number, so it’s never displayed in full on-screen. </w:t>
+      </w:r>
+    </w:p>
+    <w:p>
+      <w:pPr>
+        <w:tabs>
+          <w:tab w:val="left" w:pos="5460"/>
+        </w:tabs>
+        <w:rPr>
+          <w:lang w:val="en-IE"/>
+        </w:rPr>
+      </w:pPr>
+    </w:p>
+    <w:p>
+      <w:pPr>
+        <w:tabs>
+          <w:tab w:val="left" w:pos="5460"/>
+        </w:tabs>
+        <w:rPr>
+          <w:lang w:val="en-IE"/>
+        </w:rPr>
+      </w:pPr>
+      <w:r>
+        <w:rPr>
+          <w:lang w:val="en-IE"/>
+        </w:rPr>
+        <w:t>Also am using form validation which will minimise SQL injections, as only numbers and lett</w:t>
+      </w:r>
+      <w:r>
+        <w:rPr>
+          <w:lang w:val="en-IE"/>
+        </w:rPr>
+        <w:t>ers (or emails) can be entered into the respective fields.</w:t>
       </w:r>
       <w:bookmarkStart w:id="0" w:name="_GoBack"/>
       <w:bookmarkEnd w:id="0"/>
     </w:p>
     <w:p>
       <w:pPr>
-        <w:pStyle w:val="Heading1"/>
-        <w:rPr>
-          <w:u w:val="double"/>
-        </w:rPr>
-      </w:pPr>
-      <w:r>
-        <w:rPr>
-          <w:u w:val="double"/>
-        </w:rPr>
-        <w:t>End of week – Who did what and Progression:</w:t>
-      </w:r>
-    </w:p>
-    <w:p>
-      <w:pPr>
-        <w:jc w:val="both"/>
-      </w:pPr>
-    </w:p>
-    <w:p>
-      <w:pPr>
-        <w:jc w:val="both"/>
+        <w:tabs>
+          <w:tab w:val="left" w:pos="5460"/>
+        </w:tabs>
+        <w:rPr>
+          <w:lang w:val="en-IE"/>
+        </w:rPr>
+      </w:pPr>
+    </w:p>
+    <w:p>
+      <w:pPr>
+        <w:tabs>
+          <w:tab w:val="left" w:pos="5460"/>
+        </w:tabs>
+        <w:rPr>
+          <w:lang w:val="en-IE"/>
+        </w:rPr>
+      </w:pPr>
+      <w:r>
+        <w:rPr>
+          <w:lang w:val="en-IE"/>
+        </w:rPr>
+        <w:t>Next I will be looking at sessions, so the user will be signed in across the site and not just on one page.</w:t>
+      </w:r>
+      <w:r>
+        <w:rPr>
+          <w:lang w:val="en-IE"/>
+        </w:rPr>
+        <w:tab/>
+      </w:r>
+    </w:p>
+    <w:p>
+      <w:pPr>
+        <w:rPr>
+          <w:lang w:val="en-IE"/>
+        </w:rPr>
+      </w:pPr>
+    </w:p>
+    <w:p>
+      <w:pPr>
+        <w:rPr>
+          <w:lang w:val="en-IE"/>
+        </w:rPr>
+      </w:pPr>
+      <w:r>
+        <w:rPr>
+          <w:b/>
+          <w:lang w:val="en-IE"/>
+        </w:rPr>
+        <w:t>Ali:</w:t>
+      </w:r>
+      <w:r>
+        <w:rPr>
+          <w:lang w:val="en-IE"/>
+        </w:rPr>
+        <w:t xml:space="preserve"> </w:t>
+      </w:r>
+    </w:p>
+    <w:p>
+      <w:pPr>
+        <w:rPr>
+          <w:lang w:val="en-IE"/>
+        </w:rPr>
+      </w:pPr>
+    </w:p>
+    <w:p>
+      <w:pPr>
+        <w:rPr>
+          <w:lang w:val="en-IE"/>
+        </w:rPr>
       </w:pPr>
       <w:proofErr w:type="spellStart"/>
       <w:r>
         <w:rPr>
           <w:b/>
-        </w:rPr>
-        <w:t>Chenlei</w:t>
+          <w:lang w:val="en-IE"/>
+        </w:rPr>
+        <w:t>Surendra</w:t>
       </w:r>
       <w:proofErr w:type="spellEnd"/>
-      <w:r>
-        <w:rPr>
-          <w:b/>
-        </w:rPr>
-        <w:t>:</w:t>
-      </w:r>
-      <w:r>
-        <w:t xml:space="preserve"> </w:t>
-      </w:r>
-    </w:p>
-    <w:p>
-      <w:pPr>
-        <w:jc w:val="both"/>
-      </w:pPr>
-    </w:p>
-    <w:p>
-      <w:pPr>
-        <w:jc w:val="both"/>
-      </w:pPr>
-      <w:r>
-        <w:rPr>
-          <w:b/>
-        </w:rPr>
-        <w:t>Keith:</w:t>
-      </w:r>
-      <w:r>
-        <w:t xml:space="preserve"> </w:t>
-      </w:r>
-    </w:p>
-    <w:p>
-      <w:pPr>
-        <w:jc w:val="both"/>
-      </w:pPr>
-    </w:p>
-    <w:p>
-      <w:pPr>
-        <w:jc w:val="both"/>
-      </w:pPr>
-      <w:r>
-        <w:rPr>
-          <w:b/>
-        </w:rPr>
-        <w:t>Ali:</w:t>
-      </w:r>
-      <w:r>
-        <w:t xml:space="preserve"> </w:t>
-      </w:r>
-    </w:p>
-    <w:p>
-      <w:pPr>
-        <w:jc w:val="both"/>
-      </w:pPr>
-    </w:p>
-    <w:p>
-      <w:pPr>
-        <w:jc w:val="both"/>
-      </w:pPr>
-      <w:proofErr w:type="spellStart"/>
-      <w:r>
-        <w:rPr>
-          <w:b/>
-        </w:rPr>
-        <w:t>Surendra</w:t>
-      </w:r>
-      <w:proofErr w:type="spellEnd"/>
-    </w:p>
-    <w:p>
-      <w:pPr>
-        <w:jc w:val="both"/>
+    </w:p>
+    <w:p>
+      <w:pPr>
+        <w:jc w:val="both"/>
+        <w:rPr>
+          <w:lang w:val="en-IE"/>
+        </w:rPr>
       </w:pPr>
     </w:p>
     <w:sectPr>
@@ -832,15 +1341,6 @@
   </w:num>
   <w:num w:numId="2">
     <w:abstractNumId w:val="0"/>
-    <w:lvlOverride w:ilvl="0"/>
-    <w:lvlOverride w:ilvl="1"/>
-    <w:lvlOverride w:ilvl="2"/>
-    <w:lvlOverride w:ilvl="3"/>
-    <w:lvlOverride w:ilvl="4"/>
-    <w:lvlOverride w:ilvl="5"/>
-    <w:lvlOverride w:ilvl="6"/>
-    <w:lvlOverride w:ilvl="7"/>
-    <w:lvlOverride w:ilvl="8"/>
   </w:num>
 </w:numbering>
 </file>

</xml_diff>